<commit_message>
adding databse schema and some changes
</commit_message>
<xml_diff>
--- a/Epics & Prioritized user Stores (MoSCoW + INVEST) - eBuildify_v2.0.docx
+++ b/Epics & Prioritized user Stores (MoSCoW + INVEST) - eBuildify_v2.0.docx
@@ -55,7 +55,21 @@
           <w:b/>
           <w:bCs/>
         </w:rPr>
-        <w:t xml:space="preserve"> | Client: </w:t>
+        <w:t xml:space="preserve"> | </w:t>
+      </w:r>
+      <w:r>
+        <w:rPr>
+          <w:b/>
+          <w:bCs/>
+        </w:rPr>
+        <w:t>Team</w:t>
+      </w:r>
+      <w:r>
+        <w:rPr>
+          <w:b/>
+          <w:bCs/>
+        </w:rPr>
+        <w:t xml:space="preserve">: </w:t>
       </w:r>
       <w:proofErr w:type="spellStart"/>
       <w:r>
@@ -63,6 +77,36 @@
           <w:b/>
           <w:bCs/>
         </w:rPr>
+        <w:t>BuildTech</w:t>
+      </w:r>
+      <w:proofErr w:type="spellEnd"/>
+      <w:r>
+        <w:rPr>
+          <w:b/>
+          <w:bCs/>
+        </w:rPr>
+        <w:t xml:space="preserve"> Solution</w:t>
+      </w:r>
+      <w:r>
+        <w:rPr>
+          <w:b/>
+          <w:bCs/>
+        </w:rPr>
+        <w:t xml:space="preserve"> </w:t>
+      </w:r>
+      <w:r>
+        <w:rPr>
+          <w:b/>
+          <w:bCs/>
+        </w:rPr>
+        <w:t xml:space="preserve">| Client: </w:t>
+      </w:r>
+      <w:proofErr w:type="spellStart"/>
+      <w:r>
+        <w:rPr>
+          <w:b/>
+          <w:bCs/>
+        </w:rPr>
         <w:t>Village</w:t>
       </w:r>
       <w:r>
@@ -73,13 +117,6 @@
         <w:t>Tech</w:t>
       </w:r>
       <w:proofErr w:type="spellEnd"/>
-      <w:r>
-        <w:rPr>
-          <w:b/>
-          <w:bCs/>
-        </w:rPr>
-        <w:t xml:space="preserve"> </w:t>
-      </w:r>
     </w:p>
     <w:p>
       <w:pPr>
@@ -3447,7 +3484,7 @@
     <w:p>
       <w:r>
         <w:pict w14:anchorId="07A8C951">
-          <v:rect id="_x0000_i1031" style="width:0;height:1.5pt" o:hralign="center" o:hrstd="t" o:hr="t" fillcolor="#a0a0a0" stroked="f"/>
+          <v:rect id="_x0000_i1025" style="width:0;height:1.5pt" o:hralign="center" o:hrstd="t" o:hr="t" fillcolor="#a0a0a0" stroked="f"/>
         </w:pict>
       </w:r>
     </w:p>
@@ -4603,6 +4640,7 @@
   <w:style w:type="character" w:default="1" w:styleId="DefaultParagraphFont">
     <w:name w:val="Default Paragraph Font"/>
     <w:uiPriority w:val="1"/>
+    <w:semiHidden/>
     <w:unhideWhenUsed/>
   </w:style>
   <w:style w:type="table" w:default="1" w:styleId="TableNormal">

</xml_diff>

<commit_message>
adding the api specification document
</commit_message>
<xml_diff>
--- a/Epics & Prioritized user Stores (MoSCoW + INVEST) - eBuildify_v2.0.docx
+++ b/Epics & Prioritized user Stores (MoSCoW + INVEST) - eBuildify_v2.0.docx
@@ -101,22 +101,13 @@
         </w:rPr>
         <w:t xml:space="preserve">| Client: </w:t>
       </w:r>
-      <w:proofErr w:type="spellStart"/>
-      <w:r>
-        <w:rPr>
-          <w:b/>
-          <w:bCs/>
-        </w:rPr>
-        <w:t>Village</w:t>
-      </w:r>
-      <w:r>
-        <w:rPr>
-          <w:b/>
-          <w:bCs/>
-        </w:rPr>
-        <w:t>Tech</w:t>
-      </w:r>
-      <w:proofErr w:type="spellEnd"/>
+      <w:r>
+        <w:rPr>
+          <w:b/>
+          <w:bCs/>
+        </w:rPr>
+        <w:t>Sol Little By Little Enterprise</w:t>
+      </w:r>
     </w:p>
     <w:p>
       <w:pPr>

</xml_diff>